<commit_message>
comparison HiDef vs IWW data
</commit_message>
<xml_diff>
--- a/outputs/preliminary results.docx
+++ b/outputs/preliminary results.docx
@@ -1,6 +1,6 @@
 
 <file path=word/document.xml><?xml version="1.0" encoding="utf-8"?>
-<w:document xmlns:wpc="http://schemas.microsoft.com/office/word/2010/wordprocessingCanvas" xmlns:cx="http://schemas.microsoft.com/office/drawing/2014/chartex" xmlns:cx1="http://schemas.microsoft.com/office/drawing/2015/9/8/chartex" xmlns:cx2="http://schemas.microsoft.com/office/drawing/2015/10/21/chartex" xmlns:cx3="http://schemas.microsoft.com/office/drawing/2016/5/9/chartex" xmlns:cx4="http://schemas.microsoft.com/office/drawing/2016/5/10/chartex" xmlns:cx5="http://schemas.microsoft.com/office/drawing/2016/5/11/chartex" xmlns:cx6="http://schemas.microsoft.com/office/drawing/2016/5/12/chartex" xmlns:cx7="http://schemas.microsoft.com/office/drawing/2016/5/13/chartex" xmlns:cx8="http://schemas.microsoft.com/office/drawing/2016/5/14/chartex" xmlns:mc="http://schemas.openxmlformats.org/markup-compatibility/2006" xmlns:aink="http://schemas.microsoft.com/office/drawing/2016/ink" xmlns:am3d="http://schemas.microsoft.com/office/drawing/2017/model3d" xmlns:o="urn:schemas-microsoft-com:office:office" xmlns:r="http://schemas.openxmlformats.org/officeDocument/2006/relationships" xmlns:m="http://schemas.openxmlformats.org/officeDocument/2006/math" xmlns:v="urn:schemas-microsoft-com:vml" xmlns:wp14="http://schemas.microsoft.com/office/word/2010/wordprocessingDrawing" xmlns:wp="http://schemas.openxmlformats.org/drawingml/2006/wordprocessingDrawing" xmlns:w10="urn:schemas-microsoft-com:office:word" xmlns:w="http://schemas.openxmlformats.org/wordprocessingml/2006/main" xmlns:w14="http://schemas.microsoft.com/office/word/2010/wordml" xmlns:w15="http://schemas.microsoft.com/office/word/2012/wordml" xmlns:w16cid="http://schemas.microsoft.com/office/word/2016/wordml/cid" xmlns:w16se="http://schemas.microsoft.com/office/word/2015/wordml/symex" xmlns:wpg="http://schemas.microsoft.com/office/word/2010/wordprocessingGroup" xmlns:wpi="http://schemas.microsoft.com/office/word/2010/wordprocessingInk" xmlns:wne="http://schemas.microsoft.com/office/word/2006/wordml" xmlns:wps="http://schemas.microsoft.com/office/word/2010/wordprocessingShape" mc:Ignorable="w14 w15 w16se w16cid wp14">
+<w:document xmlns:wpc="http://schemas.microsoft.com/office/word/2010/wordprocessingCanvas" xmlns:cx="http://schemas.microsoft.com/office/drawing/2014/chartex" xmlns:cx1="http://schemas.microsoft.com/office/drawing/2015/9/8/chartex" xmlns:cx2="http://schemas.microsoft.com/office/drawing/2015/10/21/chartex" xmlns:cx3="http://schemas.microsoft.com/office/drawing/2016/5/9/chartex" xmlns:cx4="http://schemas.microsoft.com/office/drawing/2016/5/10/chartex" xmlns:cx5="http://schemas.microsoft.com/office/drawing/2016/5/11/chartex" xmlns:cx6="http://schemas.microsoft.com/office/drawing/2016/5/12/chartex" xmlns:cx7="http://schemas.microsoft.com/office/drawing/2016/5/13/chartex" xmlns:cx8="http://schemas.microsoft.com/office/drawing/2016/5/14/chartex" xmlns:mc="http://schemas.openxmlformats.org/markup-compatibility/2006" xmlns:aink="http://schemas.microsoft.com/office/drawing/2016/ink" xmlns:am3d="http://schemas.microsoft.com/office/drawing/2017/model3d" xmlns:o="urn:schemas-microsoft-com:office:office" xmlns:r="http://schemas.openxmlformats.org/officeDocument/2006/relationships" xmlns:m="http://schemas.openxmlformats.org/officeDocument/2006/math" xmlns:v="urn:schemas-microsoft-com:vml" xmlns:wp14="http://schemas.microsoft.com/office/word/2010/wordprocessingDrawing" xmlns:wp="http://schemas.openxmlformats.org/drawingml/2006/wordprocessingDrawing" xmlns:w10="urn:schemas-microsoft-com:office:word" xmlns:w="http://schemas.openxmlformats.org/wordprocessingml/2006/main" xmlns:w14="http://schemas.microsoft.com/office/word/2010/wordml" xmlns:w15="http://schemas.microsoft.com/office/word/2012/wordml" xmlns:w16cex="http://schemas.microsoft.com/office/word/2018/wordml/cex" xmlns:w16cid="http://schemas.microsoft.com/office/word/2016/wordml/cid" xmlns:w16="http://schemas.microsoft.com/office/word/2018/wordml" xmlns:w16se="http://schemas.microsoft.com/office/word/2015/wordml/symex" xmlns:wpg="http://schemas.microsoft.com/office/word/2010/wordprocessingGroup" xmlns:wpi="http://schemas.microsoft.com/office/word/2010/wordprocessingInk" xmlns:wne="http://schemas.microsoft.com/office/word/2006/wordml" xmlns:wps="http://schemas.microsoft.com/office/word/2010/wordprocessingShape" mc:Ignorable="w14 w15 w16se w16cid w16 w16cex wp14">
   <w:body>
     <w:p>
       <w:pPr>
@@ -525,26 +525,17 @@
     </w:p>
     <w:p>
       <w:r>
-        <w:t>Q0.025 =</w:t>
-      </w:r>
-      <w:r>
-        <w:t xml:space="preserve"> 767</w:t>
-      </w:r>
-    </w:p>
-    <w:p>
-      <w:r>
-        <w:t xml:space="preserve">Mean = </w:t>
-      </w:r>
-      <w:r>
-        <w:t>972</w:t>
-      </w:r>
-    </w:p>
-    <w:p>
-      <w:r>
-        <w:t xml:space="preserve">Q0.975= </w:t>
-      </w:r>
-      <w:r>
-        <w:t>1148</w:t>
+        <w:t>Q0.025 = 767</w:t>
+      </w:r>
+    </w:p>
+    <w:p>
+      <w:r>
+        <w:t>Mean = 972</w:t>
+      </w:r>
+    </w:p>
+    <w:p>
+      <w:r>
+        <w:t>Q0.975= 1148</w:t>
       </w:r>
     </w:p>
     <w:p/>
@@ -628,6 +619,230 @@
       </w:r>
     </w:p>
     <w:p/>
+    <w:p>
+      <w:r>
+        <w:br w:type="page"/>
+      </w:r>
+    </w:p>
+    <w:p>
+      <w:pPr>
+        <w:rPr>
+          <w:b/>
+          <w:bCs/>
+        </w:rPr>
+      </w:pPr>
+      <w:r>
+        <w:rPr>
+          <w:b/>
+          <w:bCs/>
+        </w:rPr>
+        <w:lastRenderedPageBreak/>
+        <w:t xml:space="preserve">COMMON </w:t>
+      </w:r>
+      <w:r>
+        <w:rPr>
+          <w:b/>
+          <w:bCs/>
+        </w:rPr>
+        <w:t>EIDER</w:t>
+      </w:r>
+    </w:p>
+    <w:p>
+      <w:pPr>
+        <w:rPr>
+          <w:b/>
+          <w:bCs/>
+        </w:rPr>
+      </w:pPr>
+    </w:p>
+    <w:p>
+      <w:pPr>
+        <w:rPr>
+          <w:b/>
+          <w:bCs/>
+        </w:rPr>
+      </w:pPr>
+      <w:r>
+        <w:rPr>
+          <w:noProof/>
+        </w:rPr>
+        <w:drawing>
+          <wp:inline distT="0" distB="0" distL="0" distR="0" wp14:anchorId="3F16FD5A" wp14:editId="72AEE6D7">
+            <wp:extent cx="5760720" cy="3496945"/>
+            <wp:effectExtent l="0" t="0" r="0" b="8255"/>
+            <wp:docPr id="9" name="Picture 9"/>
+            <wp:cNvGraphicFramePr>
+              <a:graphicFrameLocks xmlns:a="http://schemas.openxmlformats.org/drawingml/2006/main" noChangeAspect="1"/>
+            </wp:cNvGraphicFramePr>
+            <a:graphic xmlns:a="http://schemas.openxmlformats.org/drawingml/2006/main">
+              <a:graphicData uri="http://schemas.openxmlformats.org/drawingml/2006/picture">
+                <pic:pic xmlns:pic="http://schemas.openxmlformats.org/drawingml/2006/picture">
+                  <pic:nvPicPr>
+                    <pic:cNvPr id="1" name=""/>
+                    <pic:cNvPicPr/>
+                  </pic:nvPicPr>
+                  <pic:blipFill>
+                    <a:blip r:embed="rId11"/>
+                    <a:stretch>
+                      <a:fillRect/>
+                    </a:stretch>
+                  </pic:blipFill>
+                  <pic:spPr>
+                    <a:xfrm>
+                      <a:off x="0" y="0"/>
+                      <a:ext cx="5760720" cy="3496945"/>
+                    </a:xfrm>
+                    <a:prstGeom prst="rect">
+                      <a:avLst/>
+                    </a:prstGeom>
+                  </pic:spPr>
+                </pic:pic>
+              </a:graphicData>
+            </a:graphic>
+          </wp:inline>
+        </w:drawing>
+      </w:r>
+    </w:p>
+    <w:p>
+      <w:pPr>
+        <w:rPr>
+          <w:b/>
+          <w:bCs/>
+        </w:rPr>
+      </w:pPr>
+    </w:p>
+    <w:p>
+      <w:pPr>
+        <w:rPr>
+          <w:b/>
+          <w:bCs/>
+        </w:rPr>
+      </w:pPr>
+    </w:p>
+    <w:p>
+      <w:pPr>
+        <w:rPr>
+          <w:b/>
+          <w:bCs/>
+        </w:rPr>
+      </w:pPr>
+      <w:r>
+        <w:rPr>
+          <w:noProof/>
+        </w:rPr>
+        <w:drawing>
+          <wp:inline distT="0" distB="0" distL="0" distR="0" wp14:anchorId="06289E47" wp14:editId="4AB36C9F">
+            <wp:extent cx="5760720" cy="3496945"/>
+            <wp:effectExtent l="0" t="0" r="0" b="8255"/>
+            <wp:docPr id="6" name="Picture 6"/>
+            <wp:cNvGraphicFramePr>
+              <a:graphicFrameLocks xmlns:a="http://schemas.openxmlformats.org/drawingml/2006/main" noChangeAspect="1"/>
+            </wp:cNvGraphicFramePr>
+            <a:graphic xmlns:a="http://schemas.openxmlformats.org/drawingml/2006/main">
+              <a:graphicData uri="http://schemas.openxmlformats.org/drawingml/2006/picture">
+                <pic:pic xmlns:pic="http://schemas.openxmlformats.org/drawingml/2006/picture">
+                  <pic:nvPicPr>
+                    <pic:cNvPr id="1" name=""/>
+                    <pic:cNvPicPr/>
+                  </pic:nvPicPr>
+                  <pic:blipFill>
+                    <a:blip r:embed="rId12"/>
+                    <a:stretch>
+                      <a:fillRect/>
+                    </a:stretch>
+                  </pic:blipFill>
+                  <pic:spPr>
+                    <a:xfrm>
+                      <a:off x="0" y="0"/>
+                      <a:ext cx="5760720" cy="3496945"/>
+                    </a:xfrm>
+                    <a:prstGeom prst="rect">
+                      <a:avLst/>
+                    </a:prstGeom>
+                  </pic:spPr>
+                </pic:pic>
+              </a:graphicData>
+            </a:graphic>
+          </wp:inline>
+        </w:drawing>
+      </w:r>
+    </w:p>
+    <w:p>
+      <w:pPr>
+        <w:rPr>
+          <w:b/>
+          <w:bCs/>
+        </w:rPr>
+      </w:pPr>
+    </w:p>
+    <w:p>
+      <w:r>
+        <w:rPr>
+          <w:noProof/>
+        </w:rPr>
+        <w:lastRenderedPageBreak/>
+        <w:drawing>
+          <wp:inline distT="0" distB="0" distL="0" distR="0" wp14:anchorId="771D2201" wp14:editId="45AE5E84">
+            <wp:extent cx="5760720" cy="3496945"/>
+            <wp:effectExtent l="0" t="0" r="0" b="8255"/>
+            <wp:docPr id="4" name="Picture 4"/>
+            <wp:cNvGraphicFramePr>
+              <a:graphicFrameLocks xmlns:a="http://schemas.openxmlformats.org/drawingml/2006/main" noChangeAspect="1"/>
+            </wp:cNvGraphicFramePr>
+            <a:graphic xmlns:a="http://schemas.openxmlformats.org/drawingml/2006/main">
+              <a:graphicData uri="http://schemas.openxmlformats.org/drawingml/2006/picture">
+                <pic:pic xmlns:pic="http://schemas.openxmlformats.org/drawingml/2006/picture">
+                  <pic:nvPicPr>
+                    <pic:cNvPr id="1" name=""/>
+                    <pic:cNvPicPr/>
+                  </pic:nvPicPr>
+                  <pic:blipFill>
+                    <a:blip r:embed="rId13"/>
+                    <a:stretch>
+                      <a:fillRect/>
+                    </a:stretch>
+                  </pic:blipFill>
+                  <pic:spPr>
+                    <a:xfrm>
+                      <a:off x="0" y="0"/>
+                      <a:ext cx="5760720" cy="3496945"/>
+                    </a:xfrm>
+                    <a:prstGeom prst="rect">
+                      <a:avLst/>
+                    </a:prstGeom>
+                  </pic:spPr>
+                </pic:pic>
+              </a:graphicData>
+            </a:graphic>
+          </wp:inline>
+        </w:drawing>
+      </w:r>
+    </w:p>
+    <w:p>
+      <w:r>
+        <w:t xml:space="preserve">Q0.025 = </w:t>
+      </w:r>
+      <w:r>
+        <w:t>3435</w:t>
+      </w:r>
+    </w:p>
+    <w:p>
+      <w:r>
+        <w:t xml:space="preserve">Mean = </w:t>
+      </w:r>
+      <w:r>
+        <w:t>3789</w:t>
+      </w:r>
+    </w:p>
+    <w:p>
+      <w:r>
+        <w:t xml:space="preserve">Q0.975= </w:t>
+      </w:r>
+      <w:r>
+        <w:t>4148</w:t>
+      </w:r>
+    </w:p>
+    <w:p/>
     <w:sectPr>
       <w:pgSz w:w="11906" w:h="16838"/>
       <w:pgMar w:top="1417" w:right="1417" w:bottom="1134" w:left="1417" w:header="708" w:footer="708" w:gutter="0"/>
@@ -639,7 +854,7 @@
 </file>
 
 <file path=word/styles.xml><?xml version="1.0" encoding="utf-8"?>
-<w:styles xmlns:mc="http://schemas.openxmlformats.org/markup-compatibility/2006" xmlns:r="http://schemas.openxmlformats.org/officeDocument/2006/relationships" xmlns:w="http://schemas.openxmlformats.org/wordprocessingml/2006/main" xmlns:w14="http://schemas.microsoft.com/office/word/2010/wordml" xmlns:w15="http://schemas.microsoft.com/office/word/2012/wordml" xmlns:w16cid="http://schemas.microsoft.com/office/word/2016/wordml/cid" xmlns:w16se="http://schemas.microsoft.com/office/word/2015/wordml/symex" mc:Ignorable="w14 w15 w16se w16cid">
+<w:styles xmlns:mc="http://schemas.openxmlformats.org/markup-compatibility/2006" xmlns:r="http://schemas.openxmlformats.org/officeDocument/2006/relationships" xmlns:w="http://schemas.openxmlformats.org/wordprocessingml/2006/main" xmlns:w14="http://schemas.microsoft.com/office/word/2010/wordml" xmlns:w15="http://schemas.microsoft.com/office/word/2012/wordml" xmlns:w16cex="http://schemas.microsoft.com/office/word/2018/wordml/cex" xmlns:w16cid="http://schemas.microsoft.com/office/word/2016/wordml/cid" xmlns:w16="http://schemas.microsoft.com/office/word/2018/wordml" xmlns:w16se="http://schemas.microsoft.com/office/word/2015/wordml/symex" mc:Ignorable="w14 w15 w16se w16cid w16 w16cex">
   <w:docDefaults>
     <w:rPrDefault>
       <w:rPr>
@@ -761,6 +976,7 @@
     <w:lsdException w:name="HTML Sample" w:semiHidden="1" w:unhideWhenUsed="1"/>
     <w:lsdException w:name="HTML Typewriter" w:semiHidden="1" w:unhideWhenUsed="1"/>
     <w:lsdException w:name="HTML Variable" w:semiHidden="1" w:unhideWhenUsed="1"/>
+    <w:lsdException w:name="Normal Table" w:semiHidden="1" w:unhideWhenUsed="1"/>
     <w:lsdException w:name="annotation subject" w:semiHidden="1" w:unhideWhenUsed="1"/>
     <w:lsdException w:name="No List" w:semiHidden="1" w:unhideWhenUsed="1"/>
     <w:lsdException w:name="Outline List 1" w:semiHidden="1" w:unhideWhenUsed="1"/>
@@ -807,8 +1023,10 @@
     <w:lsdException w:name="Table Subtle 2" w:semiHidden="1" w:unhideWhenUsed="1"/>
     <w:lsdException w:name="Table Web 1" w:semiHidden="1" w:unhideWhenUsed="1"/>
     <w:lsdException w:name="Table Web 2" w:semiHidden="1" w:unhideWhenUsed="1"/>
+    <w:lsdException w:name="Table Web 3" w:semiHidden="1" w:unhideWhenUsed="1"/>
     <w:lsdException w:name="Balloon Text" w:semiHidden="1" w:unhideWhenUsed="1"/>
     <w:lsdException w:name="Table Grid" w:uiPriority="39"/>
+    <w:lsdException w:name="Table Theme" w:semiHidden="1" w:unhideWhenUsed="1"/>
     <w:lsdException w:name="Placeholder Text" w:semiHidden="1"/>
     <w:lsdException w:name="No Spacing" w:uiPriority="1" w:qFormat="1"/>
     <w:lsdException w:name="Light Shading" w:uiPriority="60"/>

</xml_diff>